<commit_message>
Updated Pre Consultation Report.docx
</commit_message>
<xml_diff>
--- a/SCEM/Document Templates/Pre Consultation Report.docx
+++ b/SCEM/Document Templates/Pre Consultation Report.docx
@@ -119,12 +119,14 @@
                     <w:rFonts w:ascii="Calibri" w:hAnsi="Calibri" w:cs="Calibri"/>
                   </w:rPr>
                 </w:pPr>
+                <w:proofErr w:type="spellStart"/>
                 <w:r>
                   <w:rPr>
                     <w:rFonts w:ascii="Calibri" w:hAnsi="Calibri" w:cs="Calibri"/>
                   </w:rPr>
                   <w:t>tc_projectnm</w:t>
                 </w:r>
+                <w:proofErr w:type="spellEnd"/>
               </w:p>
             </w:tc>
           </w:sdtContent>
@@ -1406,6 +1408,7 @@
                   <w:rPr>
                     <w:rFonts w:ascii="Calibri" w:hAnsi="Calibri" w:cs="Calibri"/>
                     <w:noProof/>
+                    <w:lang w:val="en-CA" w:eastAsia="en-CA"/>
                   </w:rPr>
                   <w:drawing>
                     <wp:inline distT="0" distB="0" distL="0" distR="0" wp14:anchorId="5B6FDB98" wp14:editId="6D4838D2">
@@ -1480,6 +1483,7 @@
                   <w:rPr>
                     <w:rFonts w:ascii="Calibri" w:hAnsi="Calibri" w:cs="Calibri"/>
                     <w:noProof/>
+                    <w:lang w:val="en-CA" w:eastAsia="en-CA"/>
                   </w:rPr>
                   <w:drawing>
                     <wp:inline distT="0" distB="0" distL="0" distR="0" wp14:anchorId="06B8D1FE" wp14:editId="7B5CC0EE">
@@ -2781,6 +2785,67 @@
               </w:sdt>
             </w:sdtContent>
           </w:sdt>
+          <w:p>
+            <w:pPr>
+              <w:rPr>
+                <w:rFonts w:ascii="Calibri" w:hAnsi="Calibri" w:cs="Calibri"/>
+                <w:b/>
+              </w:rPr>
+            </w:pPr>
+          </w:p>
+          <w:p>
+            <w:pPr>
+              <w:rPr>
+                <w:rFonts w:ascii="Calibri" w:hAnsi="Calibri" w:cs="Calibri"/>
+                <w:b/>
+              </w:rPr>
+            </w:pPr>
+            <w:r>
+              <w:rPr>
+                <w:rFonts w:ascii="Calibri" w:hAnsi="Calibri" w:cs="Calibri"/>
+                <w:b/>
+              </w:rPr>
+              <w:t>Description</w:t>
+            </w:r>
+            <w:r>
+              <w:rPr>
+                <w:rFonts w:ascii="Calibri" w:hAnsi="Calibri" w:cs="Calibri"/>
+                <w:b/>
+              </w:rPr>
+              <w:t>s</w:t>
+            </w:r>
+          </w:p>
+          <w:p>
+            <w:pPr>
+              <w:rPr>
+                <w:rFonts w:ascii="Calibri" w:hAnsi="Calibri" w:cs="Calibri"/>
+              </w:rPr>
+            </w:pPr>
+            <w:sdt>
+              <w:sdtPr>
+                <w:rPr>
+                  <w:rFonts w:ascii="Calibri" w:hAnsi="Calibri" w:cs="Calibri"/>
+                </w:rPr>
+                <w:id w:val="1115254237"/>
+                <w:placeholder>
+                  <w:docPart w:val="DefaultPlaceholder_1081868574"/>
+                </w:placeholder>
+                <w:dataBinding w:prefixMappings="xmlns:ns0='urn:microsoft-crm/document-template/tc_myproject/10117/' " w:xpath="/ns0:DocumentTemplate[1]/tc_myproject[1]/tc_otherfederaldepttxt[1]" w:storeItemID="{BBCDA931-74FC-4D46-868B-CA9850A98954}"/>
+                <w:text/>
+              </w:sdtPr>
+              <w:sdtEndPr/>
+              <w:sdtContent>
+                <w:proofErr w:type="spellStart"/>
+                <w:r>
+                  <w:rPr>
+                    <w:rFonts w:ascii="Calibri" w:hAnsi="Calibri" w:cs="Calibri"/>
+                  </w:rPr>
+                  <w:t>tc_otherfederaldepttxt</w:t>
+                </w:r>
+                <w:proofErr w:type="spellEnd"/>
+              </w:sdtContent>
+            </w:sdt>
+          </w:p>
         </w:tc>
       </w:tr>
       <w:tr>
@@ -2888,6 +2953,60 @@
                   </w:sdt>
                 </w:sdtContent>
               </w:sdt>
+            </w:sdtContent>
+          </w:sdt>
+          <w:p>
+            <w:pPr>
+              <w:rPr>
+                <w:rFonts w:ascii="Calibri" w:hAnsi="Calibri" w:cs="Calibri"/>
+                <w:b/>
+              </w:rPr>
+            </w:pPr>
+          </w:p>
+          <w:p>
+            <w:pPr>
+              <w:rPr>
+                <w:rFonts w:ascii="Calibri" w:hAnsi="Calibri" w:cs="Calibri"/>
+                <w:b/>
+              </w:rPr>
+            </w:pPr>
+            <w:r>
+              <w:rPr>
+                <w:rFonts w:ascii="Calibri" w:hAnsi="Calibri" w:cs="Calibri"/>
+                <w:b/>
+              </w:rPr>
+              <w:t>Description of Involvement</w:t>
+            </w:r>
+          </w:p>
+          <w:sdt>
+            <w:sdtPr>
+              <w:rPr>
+                <w:rFonts w:ascii="Calibri" w:hAnsi="Calibri" w:cs="Calibri"/>
+              </w:rPr>
+              <w:id w:val="-145755427"/>
+              <w:placeholder>
+                <w:docPart w:val="DefaultPlaceholder_1081868574"/>
+              </w:placeholder>
+              <w:dataBinding w:prefixMappings="xmlns:ns0='urn:microsoft-crm/document-template/tc_myproject/10117/' " w:xpath="/ns0:DocumentTemplate[1]/tc_myproject[1]/tc_othergovinvolvementtxt[1]" w:storeItemID="{BBCDA931-74FC-4D46-868B-CA9850A98954}"/>
+              <w:text/>
+            </w:sdtPr>
+            <w:sdtEndPr/>
+            <w:sdtContent>
+              <w:p>
+                <w:pPr>
+                  <w:rPr>
+                    <w:rFonts w:ascii="Calibri" w:hAnsi="Calibri" w:cs="Calibri"/>
+                  </w:rPr>
+                </w:pPr>
+                <w:proofErr w:type="spellStart"/>
+                <w:r>
+                  <w:rPr>
+                    <w:rFonts w:ascii="Calibri" w:hAnsi="Calibri" w:cs="Calibri"/>
+                  </w:rPr>
+                  <w:t>tc_othergovinvolvementtxt</w:t>
+                </w:r>
+                <w:proofErr w:type="spellEnd"/>
+              </w:p>
             </w:sdtContent>
           </w:sdt>
         </w:tc>
@@ -3911,6 +4030,7 @@
               <w:rPr>
                 <w:rFonts w:ascii="Calibri" w:hAnsi="Calibri" w:cs="Calibri"/>
               </w:rPr>
+              <w:lastRenderedPageBreak/>
               <w:t xml:space="preserve"> </w:t>
             </w:r>
           </w:p>
@@ -4154,7 +4274,6 @@
               <w:rPr>
                 <w:rFonts w:ascii="Calibri" w:hAnsi="Calibri" w:cs="Calibri"/>
               </w:rPr>
-              <w:lastRenderedPageBreak/>
               <w:t xml:space="preserve"> </w:t>
             </w:r>
           </w:p>
@@ -4414,7 +4533,7 @@
                         <w:proofErr w:type="spellStart"/>
                         <w:r>
                           <w:rPr>
-                            <w:rFonts w:ascii="Calibri" w:hAnsi="Calibri" w:cs="Calibri"/>
+                            <w:rFonts w:ascii="Calibri" w:eastAsia="Times New Roman" w:hAnsi="Calibri" w:cs="Calibri"/>
                           </w:rPr>
                           <w:t>tc_impactrightcd</w:t>
                         </w:r>
@@ -4539,14 +4658,14 @@
         <w:tblLook w:val="04A0" w:firstRow="1" w:lastRow="0" w:firstColumn="1" w:lastColumn="0" w:noHBand="0" w:noVBand="1"/>
       </w:tblPr>
       <w:tblGrid>
-        <w:gridCol w:w="2241"/>
+        <w:gridCol w:w="1828"/>
         <w:gridCol w:w="3324"/>
-        <w:gridCol w:w="3571"/>
+        <w:gridCol w:w="3984"/>
       </w:tblGrid>
       <w:sdt>
         <w:sdtPr>
           <w:rPr>
-            <w:rFonts w:ascii="Calibri" w:hAnsi="Calibri" w:cs="Calibri"/>
+            <w:rFonts w:ascii="Calibri" w:eastAsiaTheme="minorEastAsia" w:hAnsi="Calibri" w:cs="Calibri"/>
             <w:color w:val="FFFFFF"/>
             <w:sz w:val="28"/>
           </w:rPr>
@@ -4564,7 +4683,7 @@
           <w:sdt>
             <w:sdtPr>
               <w:rPr>
-                <w:rFonts w:ascii="Calibri" w:hAnsi="Calibri" w:cs="Calibri"/>
+                <w:rFonts w:ascii="Calibri" w:eastAsiaTheme="minorEastAsia" w:hAnsi="Calibri" w:cs="Calibri"/>
                 <w:color w:val="FFFFFF"/>
                 <w:sz w:val="28"/>
               </w:rPr>
@@ -5263,14 +5382,13 @@
                       <w:rPr>
                         <w:rFonts w:ascii="Calibri" w:hAnsi="Calibri" w:cs="Calibri"/>
                       </w:rPr>
-                      <w:id w:val="-889103323"/>
+                      <w:id w:val="1123118008"/>
                       <w:placeholder>
                         <w:docPart w:val="DefaultPlaceholder_1081868574"/>
                       </w:placeholder>
-                      <w:dataBinding w:prefixMappings="xmlns:ns0='urn:microsoft-crm/document-template/tc_myproject/10117/' " w:xpath="/ns0:DocumentTemplate[1]/tc_myproject[1]/tc_MYProject_MYProjectright[1]/tc_existingprotocolidname[1]" w:storeItemID="{BBCDA931-74FC-4D46-868B-CA9850A98954}"/>
+                      <w:dataBinding w:prefixMappings="xmlns:ns0='urn:microsoft-crm/document-template/tc_myproject/10117/' " w:xpath="/ns0:DocumentTemplate[1]/tc_myproject[1]/tc_MYProject_MYProjectright[1]/tc_existingprotocolenglishnamecalculated[1]" w:storeItemID="{BBCDA931-74FC-4D46-868B-CA9850A98954}"/>
                       <w:text/>
                     </w:sdtPr>
-                    <w:sdtEndPr/>
                     <w:sdtContent>
                       <w:p>
                         <w:pPr>
@@ -5278,14 +5396,12 @@
                             <w:rFonts w:ascii="Calibri" w:hAnsi="Calibri" w:cs="Calibri"/>
                           </w:rPr>
                         </w:pPr>
-                        <w:proofErr w:type="spellStart"/>
                         <w:r>
                           <w:rPr>
                             <w:rFonts w:ascii="Calibri" w:hAnsi="Calibri" w:cs="Calibri"/>
                           </w:rPr>
-                          <w:t>tc_existingprotocolidname</w:t>
+                          <w:t>tc_existingprotocolenglishnamecalculated</w:t>
                         </w:r>
-                        <w:proofErr w:type="spellEnd"/>
                       </w:p>
                     </w:sdtContent>
                   </w:sdt>
@@ -5428,6 +5544,7 @@
               <w:rPr>
                 <w:rFonts w:ascii="Calibri" w:hAnsi="Calibri" w:cs="Calibri"/>
               </w:rPr>
+              <w:lastRenderedPageBreak/>
               <w:t xml:space="preserve">Aboriginal or Treaty Rights in the area? </w:t>
             </w:r>
           </w:p>
@@ -5632,7 +5749,6 @@
               <w:rPr>
                 <w:rFonts w:ascii="Calibri" w:hAnsi="Calibri" w:cs="Calibri"/>
               </w:rPr>
-              <w:lastRenderedPageBreak/>
               <w:t>Does the Legal Duty to Consult arise?</w:t>
             </w:r>
           </w:p>
@@ -6146,6 +6262,141 @@
     <w:r>
       <w:rPr>
         <w:noProof/>
+        <w:lang w:val="en-CA" w:eastAsia="en-CA"/>
+      </w:rPr>
+      <mc:AlternateContent>
+        <mc:Choice Requires="wps">
+          <w:drawing>
+            <wp:anchor distT="0" distB="0" distL="114300" distR="114300" simplePos="0" relativeHeight="251660288" behindDoc="0" locked="0" layoutInCell="0" allowOverlap="1">
+              <wp:simplePos x="0" y="0"/>
+              <wp:positionH relativeFrom="page">
+                <wp:posOffset>0</wp:posOffset>
+              </wp:positionH>
+              <wp:positionV relativeFrom="page">
+                <wp:posOffset>190500</wp:posOffset>
+              </wp:positionV>
+              <wp:extent cx="7772400" cy="252095"/>
+              <wp:effectExtent l="0" t="0" r="0" b="14605"/>
+              <wp:wrapNone/>
+              <wp:docPr id="2" name="MSIPCM00ce417b80a9feb465ba48d4" descr="{&quot;HashCode&quot;:-1904070144,&quot;Height&quot;:792.0,&quot;Width&quot;:612.0,&quot;Placement&quot;:&quot;Header&quot;,&quot;Index&quot;:&quot;Primary&quot;,&quot;Section&quot;:1,&quot;Top&quot;:0.0,&quot;Left&quot;:0.0}"/>
+              <wp:cNvGraphicFramePr/>
+              <a:graphic xmlns:a="http://schemas.openxmlformats.org/drawingml/2006/main">
+                <a:graphicData uri="http://schemas.microsoft.com/office/word/2010/wordprocessingShape">
+                  <wps:wsp>
+                    <wps:cNvSpPr txBox="1"/>
+                    <wps:spPr>
+                      <a:xfrm>
+                        <a:off x="0" y="0"/>
+                        <a:ext cx="7772400" cy="252095"/>
+                      </a:xfrm>
+                      <a:prstGeom prst="rect">
+                        <a:avLst/>
+                      </a:prstGeom>
+                      <a:noFill/>
+                      <a:ln w="6350">
+                        <a:noFill/>
+                      </a:ln>
+                      <a:effectLst/>
+                      <a:extLst>
+                        <a:ext uri="{91240B29-F687-4F45-9708-019B960494DF}">
+                          <a14:hiddenLine xmlns:a14="http://schemas.microsoft.com/office/drawing/2010/main" w="6350">
+                            <a:solidFill>
+                              <a:prstClr val="black"/>
+                            </a:solidFill>
+                          </a14:hiddenLine>
+                        </a:ext>
+                      </a:extLst>
+                    </wps:spPr>
+                    <wps:style>
+                      <a:lnRef idx="0">
+                        <a:schemeClr val="accent1"/>
+                      </a:lnRef>
+                      <a:fillRef idx="0">
+                        <a:schemeClr val="accent1"/>
+                      </a:fillRef>
+                      <a:effectRef idx="0">
+                        <a:schemeClr val="accent1"/>
+                      </a:effectRef>
+                      <a:fontRef idx="minor">
+                        <a:schemeClr val="dk1"/>
+                      </a:fontRef>
+                    </wps:style>
+                    <wps:txbx>
+                      <w:txbxContent>
+                        <w:p>
+                          <w:pPr>
+                            <w:spacing w:after="0"/>
+                            <w:jc w:val="right"/>
+                            <w:rPr>
+                              <w:rFonts w:ascii="Arial" w:hAnsi="Arial" w:cs="Arial"/>
+                              <w:color w:val="000000"/>
+                              <w:sz w:val="24"/>
+                            </w:rPr>
+                          </w:pPr>
+                          <w:r>
+                            <w:rPr>
+                              <w:rFonts w:ascii="Arial" w:hAnsi="Arial" w:cs="Arial"/>
+                              <w:color w:val="000000"/>
+                              <w:sz w:val="24"/>
+                            </w:rPr>
+                            <w:t>UNCLASSIFIED / NON CLASSIFIÉ</w:t>
+                          </w:r>
+                        </w:p>
+                      </w:txbxContent>
+                    </wps:txbx>
+                    <wps:bodyPr rot="0" spcFirstLastPara="0" vertOverflow="overflow" horzOverflow="overflow" vert="horz" wrap="square" lIns="91440" tIns="0" rIns="254000" bIns="0" numCol="1" spcCol="0" rtlCol="0" fromWordArt="0" anchor="t" anchorCtr="0" forceAA="0" compatLnSpc="1">
+                      <a:prstTxWarp prst="textNoShape">
+                        <a:avLst/>
+                      </a:prstTxWarp>
+                      <a:noAutofit/>
+                    </wps:bodyPr>
+                  </wps:wsp>
+                </a:graphicData>
+              </a:graphic>
+            </wp:anchor>
+          </w:drawing>
+        </mc:Choice>
+        <mc:Fallback>
+          <w:pict>
+            <v:shapetype id="_x0000_t202" coordsize="21600,21600" o:spt="202" path="m,l,21600r21600,l21600,xe">
+              <v:stroke joinstyle="miter"/>
+              <v:path gradientshapeok="t" o:connecttype="rect"/>
+            </v:shapetype>
+            <v:shape id="MSIPCM00ce417b80a9feb465ba48d4" o:spid="_x0000_s1026" type="#_x0000_t202" alt="{&quot;HashCode&quot;:-1904070144,&quot;Height&quot;:792.0,&quot;Width&quot;:612.0,&quot;Placement&quot;:&quot;Header&quot;,&quot;Index&quot;:&quot;Primary&quot;,&quot;Section&quot;:1,&quot;Top&quot;:0.0,&quot;Left&quot;:0.0}" style="position:absolute;margin-left:0;margin-top:15pt;width:612pt;height:19.85pt;z-index:251660288;visibility:visible;mso-wrap-style:square;mso-wrap-distance-left:9pt;mso-wrap-distance-top:0;mso-wrap-distance-right:9pt;mso-wrap-distance-bottom:0;mso-position-horizontal:absolute;mso-position-horizontal-relative:page;mso-position-vertical:absolute;mso-position-vertical-relative:page;v-text-anchor:top" o:gfxdata="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" o:allowincell="f" filled="f" stroked="f" strokeweight=".5pt">
+              <v:fill o:detectmouseclick="t"/>
+              <v:textbox inset=",0,20pt,0">
+                <w:txbxContent>
+                  <w:p>
+                    <w:pPr>
+                      <w:spacing w:after="0"/>
+                      <w:jc w:val="right"/>
+                      <w:rPr>
+                        <w:rFonts w:ascii="Arial" w:hAnsi="Arial" w:cs="Arial"/>
+                        <w:color w:val="000000"/>
+                        <w:sz w:val="24"/>
+                      </w:rPr>
+                    </w:pPr>
+                    <w:r>
+                      <w:rPr>
+                        <w:rFonts w:ascii="Arial" w:hAnsi="Arial" w:cs="Arial"/>
+                        <w:color w:val="000000"/>
+                        <w:sz w:val="24"/>
+                      </w:rPr>
+                      <w:t>UNCLASSIFIED / NON CLASSIFIÉ</w:t>
+                    </w:r>
+                  </w:p>
+                </w:txbxContent>
+              </v:textbox>
+              <w10:wrap anchorx="page" anchory="page"/>
+            </v:shape>
+          </w:pict>
+        </mc:Fallback>
+      </mc:AlternateContent>
+    </w:r>
+    <w:r>
+      <w:rPr>
+        <w:noProof/>
+        <w:lang w:val="en-CA" w:eastAsia="en-CA"/>
       </w:rPr>
       <w:drawing>
         <wp:anchor distT="0" distB="0" distL="114300" distR="114300" simplePos="0" relativeHeight="251659264" behindDoc="1" locked="0" layoutInCell="1" allowOverlap="1" wp14:anchorId="42001B19" wp14:editId="191C5A5D">
@@ -7102,6 +7353,13 @@
     <w:pitch w:val="variable"/>
     <w:sig w:usb0="00000287" w:usb1="00000000" w:usb2="00000000" w:usb3="00000000" w:csb0="0000009F" w:csb1="00000000"/>
   </w:font>
+  <w:font w:name="Arial">
+    <w:panose1 w:val="020B0604020202020204"/>
+    <w:charset w:val="00"/>
+    <w:family w:val="swiss"/>
+    <w:pitch w:val="variable"/>
+    <w:sig w:usb0="E0002EFF" w:usb1="C000785B" w:usb2="00000009" w:usb3="00000000" w:csb0="000001FF" w:csb1="00000000"/>
+  </w:font>
   <w:font w:name="Calibri Light">
     <w:panose1 w:val="020F0302020204030204"/>
     <w:charset w:val="00"/>
@@ -7127,6 +7385,7 @@
   </w:compat>
   <w:rsids>
     <w:rsidRoot w:val="00655CE0"/>
+    <w:rsid w:val="005B5DDF"/>
     <w:rsid w:val="00655CE0"/>
     <w:rsid w:val="00FA4FBA"/>
   </w:rsids>
@@ -7577,7 +7836,7 @@
     <w:basedOn w:val="DefaultParagraphFont"/>
     <w:uiPriority w:val="99"/>
     <w:semiHidden/>
-    <w:rsid w:val="00FA4FBA"/>
+    <w:rsid w:val="005B5DDF"/>
     <w:rPr>
       <w:color w:val="808080"/>
     </w:rPr>
@@ -7625,6 +7884,30 @@
   <w:style w:type="paragraph" w:customStyle="1" w:styleId="90A07E02CCFA413D9AF54A7CDE06F807">
     <w:name w:val="90A07E02CCFA413D9AF54A7CDE06F807"/>
     <w:rsid w:val="00655CE0"/>
+  </w:style>
+  <w:style w:type="paragraph" w:customStyle="1" w:styleId="E4CA96B12F004FDCA02149CA3A1D7665">
+    <w:name w:val="E4CA96B12F004FDCA02149CA3A1D7665"/>
+    <w:rsid w:val="005B5DDF"/>
+  </w:style>
+  <w:style w:type="paragraph" w:customStyle="1" w:styleId="8C2A18E2DCA14B3BA3244C712FB262C5">
+    <w:name w:val="8C2A18E2DCA14B3BA3244C712FB262C5"/>
+    <w:rsid w:val="005B5DDF"/>
+  </w:style>
+  <w:style w:type="paragraph" w:customStyle="1" w:styleId="066D6659732343EBAEADB7828A1535CC">
+    <w:name w:val="066D6659732343EBAEADB7828A1535CC"/>
+    <w:rsid w:val="005B5DDF"/>
+  </w:style>
+  <w:style w:type="paragraph" w:customStyle="1" w:styleId="FDF112C3521A4B3A8E4084C6DABDDBC5">
+    <w:name w:val="FDF112C3521A4B3A8E4084C6DABDDBC5"/>
+    <w:rsid w:val="005B5DDF"/>
+  </w:style>
+  <w:style w:type="paragraph" w:customStyle="1" w:styleId="961AB72D8337447B902986FE2D545999">
+    <w:name w:val="961AB72D8337447B902986FE2D545999"/>
+    <w:rsid w:val="005B5DDF"/>
+  </w:style>
+  <w:style w:type="paragraph" w:customStyle="1" w:styleId="368BA227DC1E42DD9450225DF7800DF9">
+    <w:name w:val="368BA227DC1E42DD9450225DF7800DF9"/>
+    <w:rsid w:val="005B5DDF"/>
   </w:style>
 </w:styles>
 </file>

</xml_diff>